<commit_message>
render site on new laptop
</commit_message>
<xml_diff>
--- a/docs/activity/week-6-model-selection.docx
+++ b/docs/activity/week-6-model-selection.docx
@@ -202,7 +202,7 @@
                     <a:graphicData uri="http://schemas.openxmlformats.org/drawingml/2006/picture">
                       <pic:pic>
                         <pic:nvPicPr>
-                          <pic:cNvPr descr="/Applications/quarto/share/formats/docx/note.png" id="22" name="Picture"/>
+                          <pic:cNvPr descr="/Applications/RStudio.app/Contents/Resources/app/quarto/share/formats/docx/note.png" id="22" name="Picture"/>
                           <pic:cNvPicPr>
                             <a:picLocks noChangeArrowheads="1" noChangeAspect="1"/>
                           </pic:cNvPicPr>
@@ -420,7 +420,7 @@
                     <a:graphicData uri="http://schemas.openxmlformats.org/drawingml/2006/picture">
                       <pic:pic>
                         <pic:nvPicPr>
-                          <pic:cNvPr descr="/Applications/quarto/share/formats/docx/note.png" id="25" name="Picture"/>
+                          <pic:cNvPr descr="/Applications/RStudio.app/Contents/Resources/app/quarto/share/formats/docx/note.png" id="25" name="Picture"/>
                           <pic:cNvPicPr>
                             <a:picLocks noChangeArrowheads="1" noChangeAspect="1"/>
                           </pic:cNvPicPr>
@@ -1437,7 +1437,7 @@
                     <a:graphicData uri="http://schemas.openxmlformats.org/drawingml/2006/picture">
                       <pic:pic>
                         <pic:nvPicPr>
-                          <pic:cNvPr descr="/Applications/quarto/share/formats/docx/caution.png" id="29" name="Picture"/>
+                          <pic:cNvPr descr="/Applications/RStudio.app/Contents/Resources/app/quarto/share/formats/docx/caution.png" id="29" name="Picture"/>
                           <pic:cNvPicPr>
                             <a:picLocks noChangeArrowheads="1" noChangeAspect="1"/>
                           </pic:cNvPicPr>
@@ -3846,7 +3846,7 @@
                     <a:graphicData uri="http://schemas.openxmlformats.org/drawingml/2006/picture">
                       <pic:pic>
                         <pic:nvPicPr>
-                          <pic:cNvPr descr="/Applications/quarto/share/formats/docx/caution.png" id="34" name="Picture"/>
+                          <pic:cNvPr descr="/Applications/RStudio.app/Contents/Resources/app/quarto/share/formats/docx/caution.png" id="34" name="Picture"/>
                           <pic:cNvPicPr>
                             <a:picLocks noChangeArrowheads="1" noChangeAspect="1"/>
                           </pic:cNvPicPr>
@@ -4070,7 +4070,7 @@
                     <a:graphicData uri="http://schemas.openxmlformats.org/drawingml/2006/picture">
                       <pic:pic>
                         <pic:nvPicPr>
-                          <pic:cNvPr descr="/Applications/quarto/share/formats/docx/note.png" id="37" name="Picture"/>
+                          <pic:cNvPr descr="/Applications/RStudio.app/Contents/Resources/app/quarto/share/formats/docx/note.png" id="37" name="Picture"/>
                           <pic:cNvPicPr>
                             <a:picLocks noChangeArrowheads="1" noChangeAspect="1"/>
                           </pic:cNvPicPr>
@@ -4212,7 +4212,7 @@
                     <a:graphicData uri="http://schemas.openxmlformats.org/drawingml/2006/picture">
                       <pic:pic>
                         <pic:nvPicPr>
-                          <pic:cNvPr descr="/Applications/quarto/share/formats/docx/caution.png" id="39" name="Picture"/>
+                          <pic:cNvPr descr="/Applications/RStudio.app/Contents/Resources/app/quarto/share/formats/docx/caution.png" id="39" name="Picture"/>
                           <pic:cNvPicPr>
                             <a:picLocks noChangeArrowheads="1" noChangeAspect="1"/>
                           </pic:cNvPicPr>

</xml_diff>

<commit_message>
render site after updating content
</commit_message>
<xml_diff>
--- a/docs/activity/week-6-model-selection.docx
+++ b/docs/activity/week-6-model-selection.docx
@@ -202,7 +202,7 @@
                     <a:graphicData uri="http://schemas.openxmlformats.org/drawingml/2006/picture">
                       <pic:pic>
                         <pic:nvPicPr>
-                          <pic:cNvPr descr="/Applications/RStudio.app/Contents/Resources/app/quarto/share/formats/docx/note.png" id="22" name="Picture"/>
+                          <pic:cNvPr descr="/Applications/quarto/share/formats/docx/note.png" id="22" name="Picture"/>
                           <pic:cNvPicPr>
                             <a:picLocks noChangeArrowheads="1" noChangeAspect="1"/>
                           </pic:cNvPicPr>
@@ -420,7 +420,7 @@
                     <a:graphicData uri="http://schemas.openxmlformats.org/drawingml/2006/picture">
                       <pic:pic>
                         <pic:nvPicPr>
-                          <pic:cNvPr descr="/Applications/RStudio.app/Contents/Resources/app/quarto/share/formats/docx/note.png" id="25" name="Picture"/>
+                          <pic:cNvPr descr="/Applications/quarto/share/formats/docx/note.png" id="25" name="Picture"/>
                           <pic:cNvPicPr>
                             <a:picLocks noChangeArrowheads="1" noChangeAspect="1"/>
                           </pic:cNvPicPr>
@@ -1437,7 +1437,7 @@
                     <a:graphicData uri="http://schemas.openxmlformats.org/drawingml/2006/picture">
                       <pic:pic>
                         <pic:nvPicPr>
-                          <pic:cNvPr descr="/Applications/RStudio.app/Contents/Resources/app/quarto/share/formats/docx/caution.png" id="29" name="Picture"/>
+                          <pic:cNvPr descr="/Applications/quarto/share/formats/docx/caution.png" id="29" name="Picture"/>
                           <pic:cNvPicPr>
                             <a:picLocks noChangeArrowheads="1" noChangeAspect="1"/>
                           </pic:cNvPicPr>
@@ -3846,7 +3846,7 @@
                     <a:graphicData uri="http://schemas.openxmlformats.org/drawingml/2006/picture">
                       <pic:pic>
                         <pic:nvPicPr>
-                          <pic:cNvPr descr="/Applications/RStudio.app/Contents/Resources/app/quarto/share/formats/docx/caution.png" id="34" name="Picture"/>
+                          <pic:cNvPr descr="/Applications/quarto/share/formats/docx/caution.png" id="34" name="Picture"/>
                           <pic:cNvPicPr>
                             <a:picLocks noChangeArrowheads="1" noChangeAspect="1"/>
                           </pic:cNvPicPr>
@@ -4070,7 +4070,7 @@
                     <a:graphicData uri="http://schemas.openxmlformats.org/drawingml/2006/picture">
                       <pic:pic>
                         <pic:nvPicPr>
-                          <pic:cNvPr descr="/Applications/RStudio.app/Contents/Resources/app/quarto/share/formats/docx/note.png" id="37" name="Picture"/>
+                          <pic:cNvPr descr="/Applications/quarto/share/formats/docx/note.png" id="37" name="Picture"/>
                           <pic:cNvPicPr>
                             <a:picLocks noChangeArrowheads="1" noChangeAspect="1"/>
                           </pic:cNvPicPr>
@@ -4139,7 +4139,13 @@
               <w:t xml:space="preserve"> </w:t>
             </w:r>
             <w:r>
-              <w:t xml:space="preserve">“simplest model”</w:t>
+              <w:t xml:space="preserve">“</w:t>
+            </w:r>
+            <w:r>
+              <w:t xml:space="preserve">simplest model</w:t>
+            </w:r>
+            <w:r>
+              <w:t xml:space="preserve">”</w:t>
             </w:r>
             <w:r>
               <w:t xml:space="preserve"> </w:t>
@@ -4206,7 +4212,7 @@
                     <a:graphicData uri="http://schemas.openxmlformats.org/drawingml/2006/picture">
                       <pic:pic>
                         <pic:nvPicPr>
-                          <pic:cNvPr descr="/Applications/RStudio.app/Contents/Resources/app/quarto/share/formats/docx/caution.png" id="39" name="Picture"/>
+                          <pic:cNvPr descr="/Applications/quarto/share/formats/docx/caution.png" id="39" name="Picture"/>
                           <pic:cNvPicPr>
                             <a:picLocks noChangeArrowheads="1" noChangeAspect="1"/>
                           </pic:cNvPicPr>
@@ -4470,7 +4476,7 @@
   </w:style>
   <w:style w:styleId="Subtitle" w:type="paragraph">
     <w:name w:val="Subtitle"/>
-    <w:basedOn w:val="Title"/>
+    <w:basedOn w:val="Normal"/>
     <w:next w:val="BodyText"/>
     <w:link w:val="SubtitleChar"/>
     <w:uiPriority w:val="11"/>
@@ -4483,6 +4489,7 @@
     </w:pPr>
     <w:rPr>
       <w:rFonts w:cstheme="majorBidi" w:eastAsiaTheme="majorEastAsia"/>
+      <w:color w:themeColor="text1" w:themeTint="A6" w:val="595959"/>
       <w:spacing w:val="15"/>
       <w:sz w:val="28"/>
       <w:szCs w:val="28"/>
@@ -4535,6 +4542,7 @@
     </w:pPr>
     <w:rPr>
       <w:b/>
+      <w:color w:val="345A8A"/>
       <w:sz w:val="20"/>
       <w:szCs w:val="20"/>
     </w:rPr>

</xml_diff>

<commit_message>
render site with project updates
</commit_message>
<xml_diff>
--- a/docs/activity/week-6-model-selection.docx
+++ b/docs/activity/week-6-model-selection.docx
@@ -202,7 +202,7 @@
                     <a:graphicData uri="http://schemas.openxmlformats.org/drawingml/2006/picture">
                       <pic:pic>
                         <pic:nvPicPr>
-                          <pic:cNvPr descr="/Applications/quarto/share/formats/docx/note.png" id="22" name="Picture"/>
+                          <pic:cNvPr descr="/Applications/RStudio.app/Contents/Resources/app/quarto/share/formats/docx/note.png" id="22" name="Picture"/>
                           <pic:cNvPicPr>
                             <a:picLocks noChangeArrowheads="1" noChangeAspect="1"/>
                           </pic:cNvPicPr>
@@ -420,7 +420,7 @@
                     <a:graphicData uri="http://schemas.openxmlformats.org/drawingml/2006/picture">
                       <pic:pic>
                         <pic:nvPicPr>
-                          <pic:cNvPr descr="/Applications/quarto/share/formats/docx/note.png" id="25" name="Picture"/>
+                          <pic:cNvPr descr="/Applications/RStudio.app/Contents/Resources/app/quarto/share/formats/docx/note.png" id="25" name="Picture"/>
                           <pic:cNvPicPr>
                             <a:picLocks noChangeArrowheads="1" noChangeAspect="1"/>
                           </pic:cNvPicPr>
@@ -1437,7 +1437,7 @@
                     <a:graphicData uri="http://schemas.openxmlformats.org/drawingml/2006/picture">
                       <pic:pic>
                         <pic:nvPicPr>
-                          <pic:cNvPr descr="/Applications/quarto/share/formats/docx/caution.png" id="29" name="Picture"/>
+                          <pic:cNvPr descr="/Applications/RStudio.app/Contents/Resources/app/quarto/share/formats/docx/caution.png" id="29" name="Picture"/>
                           <pic:cNvPicPr>
                             <a:picLocks noChangeArrowheads="1" noChangeAspect="1"/>
                           </pic:cNvPicPr>
@@ -3846,7 +3846,7 @@
                     <a:graphicData uri="http://schemas.openxmlformats.org/drawingml/2006/picture">
                       <pic:pic>
                         <pic:nvPicPr>
-                          <pic:cNvPr descr="/Applications/quarto/share/formats/docx/caution.png" id="34" name="Picture"/>
+                          <pic:cNvPr descr="/Applications/RStudio.app/Contents/Resources/app/quarto/share/formats/docx/caution.png" id="34" name="Picture"/>
                           <pic:cNvPicPr>
                             <a:picLocks noChangeArrowheads="1" noChangeAspect="1"/>
                           </pic:cNvPicPr>
@@ -4070,7 +4070,7 @@
                     <a:graphicData uri="http://schemas.openxmlformats.org/drawingml/2006/picture">
                       <pic:pic>
                         <pic:nvPicPr>
-                          <pic:cNvPr descr="/Applications/quarto/share/formats/docx/note.png" id="37" name="Picture"/>
+                          <pic:cNvPr descr="/Applications/RStudio.app/Contents/Resources/app/quarto/share/formats/docx/note.png" id="37" name="Picture"/>
                           <pic:cNvPicPr>
                             <a:picLocks noChangeArrowheads="1" noChangeAspect="1"/>
                           </pic:cNvPicPr>
@@ -4139,13 +4139,7 @@
               <w:t xml:space="preserve"> </w:t>
             </w:r>
             <w:r>
-              <w:t xml:space="preserve">“</w:t>
-            </w:r>
-            <w:r>
-              <w:t xml:space="preserve">simplest model</w:t>
-            </w:r>
-            <w:r>
-              <w:t xml:space="preserve">”</w:t>
+              <w:t xml:space="preserve">“simplest model”</w:t>
             </w:r>
             <w:r>
               <w:t xml:space="preserve"> </w:t>
@@ -4212,7 +4206,7 @@
                     <a:graphicData uri="http://schemas.openxmlformats.org/drawingml/2006/picture">
                       <pic:pic>
                         <pic:nvPicPr>
-                          <pic:cNvPr descr="/Applications/quarto/share/formats/docx/caution.png" id="39" name="Picture"/>
+                          <pic:cNvPr descr="/Applications/RStudio.app/Contents/Resources/app/quarto/share/formats/docx/caution.png" id="39" name="Picture"/>
                           <pic:cNvPicPr>
                             <a:picLocks noChangeArrowheads="1" noChangeAspect="1"/>
                           </pic:cNvPicPr>
@@ -4476,7 +4470,7 @@
   </w:style>
   <w:style w:styleId="Subtitle" w:type="paragraph">
     <w:name w:val="Subtitle"/>
-    <w:basedOn w:val="Normal"/>
+    <w:basedOn w:val="Title"/>
     <w:next w:val="BodyText"/>
     <w:link w:val="SubtitleChar"/>
     <w:uiPriority w:val="11"/>
@@ -4489,7 +4483,6 @@
     </w:pPr>
     <w:rPr>
       <w:rFonts w:cstheme="majorBidi" w:eastAsiaTheme="majorEastAsia"/>
-      <w:color w:themeColor="text1" w:themeTint="A6" w:val="595959"/>
       <w:spacing w:val="15"/>
       <w:sz w:val="28"/>
       <w:szCs w:val="28"/>
@@ -4542,7 +4535,6 @@
     </w:pPr>
     <w:rPr>
       <w:b/>
-      <w:color w:val="345A8A"/>
       <w:sz w:val="20"/>
       <w:szCs w:val="20"/>
     </w:rPr>

</xml_diff>

<commit_message>
render site to remove old files from docs
</commit_message>
<xml_diff>
--- a/docs/activity/week-6-model-selection.docx
+++ b/docs/activity/week-6-model-selection.docx
@@ -202,7 +202,7 @@
                     <a:graphicData uri="http://schemas.openxmlformats.org/drawingml/2006/picture">
                       <pic:pic>
                         <pic:nvPicPr>
-                          <pic:cNvPr descr="/Applications/RStudio.app/Contents/Resources/app/quarto/share/formats/docx/note.png" id="22" name="Picture"/>
+                          <pic:cNvPr descr="/Applications/quarto/share/formats/docx/note.png" id="22" name="Picture"/>
                           <pic:cNvPicPr>
                             <a:picLocks noChangeArrowheads="1" noChangeAspect="1"/>
                           </pic:cNvPicPr>
@@ -420,7 +420,7 @@
                     <a:graphicData uri="http://schemas.openxmlformats.org/drawingml/2006/picture">
                       <pic:pic>
                         <pic:nvPicPr>
-                          <pic:cNvPr descr="/Applications/RStudio.app/Contents/Resources/app/quarto/share/formats/docx/note.png" id="25" name="Picture"/>
+                          <pic:cNvPr descr="/Applications/quarto/share/formats/docx/note.png" id="25" name="Picture"/>
                           <pic:cNvPicPr>
                             <a:picLocks noChangeArrowheads="1" noChangeAspect="1"/>
                           </pic:cNvPicPr>
@@ -1437,7 +1437,7 @@
                     <a:graphicData uri="http://schemas.openxmlformats.org/drawingml/2006/picture">
                       <pic:pic>
                         <pic:nvPicPr>
-                          <pic:cNvPr descr="/Applications/RStudio.app/Contents/Resources/app/quarto/share/formats/docx/caution.png" id="29" name="Picture"/>
+                          <pic:cNvPr descr="/Applications/quarto/share/formats/docx/caution.png" id="29" name="Picture"/>
                           <pic:cNvPicPr>
                             <a:picLocks noChangeArrowheads="1" noChangeAspect="1"/>
                           </pic:cNvPicPr>
@@ -3846,7 +3846,7 @@
                     <a:graphicData uri="http://schemas.openxmlformats.org/drawingml/2006/picture">
                       <pic:pic>
                         <pic:nvPicPr>
-                          <pic:cNvPr descr="/Applications/RStudio.app/Contents/Resources/app/quarto/share/formats/docx/caution.png" id="34" name="Picture"/>
+                          <pic:cNvPr descr="/Applications/quarto/share/formats/docx/caution.png" id="34" name="Picture"/>
                           <pic:cNvPicPr>
                             <a:picLocks noChangeArrowheads="1" noChangeAspect="1"/>
                           </pic:cNvPicPr>
@@ -4070,7 +4070,7 @@
                     <a:graphicData uri="http://schemas.openxmlformats.org/drawingml/2006/picture">
                       <pic:pic>
                         <pic:nvPicPr>
-                          <pic:cNvPr descr="/Applications/RStudio.app/Contents/Resources/app/quarto/share/formats/docx/note.png" id="37" name="Picture"/>
+                          <pic:cNvPr descr="/Applications/quarto/share/formats/docx/note.png" id="37" name="Picture"/>
                           <pic:cNvPicPr>
                             <a:picLocks noChangeArrowheads="1" noChangeAspect="1"/>
                           </pic:cNvPicPr>
@@ -4139,7 +4139,13 @@
               <w:t xml:space="preserve"> </w:t>
             </w:r>
             <w:r>
-              <w:t xml:space="preserve">“simplest model”</w:t>
+              <w:t xml:space="preserve">“</w:t>
+            </w:r>
+            <w:r>
+              <w:t xml:space="preserve">simplest model</w:t>
+            </w:r>
+            <w:r>
+              <w:t xml:space="preserve">”</w:t>
             </w:r>
             <w:r>
               <w:t xml:space="preserve"> </w:t>
@@ -4206,7 +4212,7 @@
                     <a:graphicData uri="http://schemas.openxmlformats.org/drawingml/2006/picture">
                       <pic:pic>
                         <pic:nvPicPr>
-                          <pic:cNvPr descr="/Applications/RStudio.app/Contents/Resources/app/quarto/share/formats/docx/caution.png" id="39" name="Picture"/>
+                          <pic:cNvPr descr="/Applications/quarto/share/formats/docx/caution.png" id="39" name="Picture"/>
                           <pic:cNvPicPr>
                             <a:picLocks noChangeArrowheads="1" noChangeAspect="1"/>
                           </pic:cNvPicPr>
@@ -4470,7 +4476,7 @@
   </w:style>
   <w:style w:styleId="Subtitle" w:type="paragraph">
     <w:name w:val="Subtitle"/>
-    <w:basedOn w:val="Title"/>
+    <w:basedOn w:val="Normal"/>
     <w:next w:val="BodyText"/>
     <w:link w:val="SubtitleChar"/>
     <w:uiPriority w:val="11"/>
@@ -4483,6 +4489,7 @@
     </w:pPr>
     <w:rPr>
       <w:rFonts w:cstheme="majorBidi" w:eastAsiaTheme="majorEastAsia"/>
+      <w:color w:themeColor="text1" w:themeTint="A6" w:val="595959"/>
       <w:spacing w:val="15"/>
       <w:sz w:val="28"/>
       <w:szCs w:val="28"/>
@@ -4535,6 +4542,7 @@
     </w:pPr>
     <w:rPr>
       <w:b/>
+      <w:color w:val="345A8A"/>
       <w:sz w:val="20"/>
       <w:szCs w:val="20"/>
     </w:rPr>

</xml_diff>

<commit_message>
render site on laptop
</commit_message>
<xml_diff>
--- a/docs/activity/week-6-model-selection.docx
+++ b/docs/activity/week-6-model-selection.docx
@@ -202,7 +202,7 @@
                     <a:graphicData uri="http://schemas.openxmlformats.org/drawingml/2006/picture">
                       <pic:pic>
                         <pic:nvPicPr>
-                          <pic:cNvPr descr="/Applications/quarto/share/formats/docx/note.png" id="22" name="Picture"/>
+                          <pic:cNvPr descr="/Applications/RStudio.app/Contents/Resources/app/quarto/share/formats/docx/note.png" id="22" name="Picture"/>
                           <pic:cNvPicPr>
                             <a:picLocks noChangeArrowheads="1" noChangeAspect="1"/>
                           </pic:cNvPicPr>
@@ -420,7 +420,7 @@
                     <a:graphicData uri="http://schemas.openxmlformats.org/drawingml/2006/picture">
                       <pic:pic>
                         <pic:nvPicPr>
-                          <pic:cNvPr descr="/Applications/quarto/share/formats/docx/note.png" id="25" name="Picture"/>
+                          <pic:cNvPr descr="/Applications/RStudio.app/Contents/Resources/app/quarto/share/formats/docx/note.png" id="25" name="Picture"/>
                           <pic:cNvPicPr>
                             <a:picLocks noChangeArrowheads="1" noChangeAspect="1"/>
                           </pic:cNvPicPr>
@@ -1437,7 +1437,7 @@
                     <a:graphicData uri="http://schemas.openxmlformats.org/drawingml/2006/picture">
                       <pic:pic>
                         <pic:nvPicPr>
-                          <pic:cNvPr descr="/Applications/quarto/share/formats/docx/caution.png" id="29" name="Picture"/>
+                          <pic:cNvPr descr="/Applications/RStudio.app/Contents/Resources/app/quarto/share/formats/docx/caution.png" id="29" name="Picture"/>
                           <pic:cNvPicPr>
                             <a:picLocks noChangeArrowheads="1" noChangeAspect="1"/>
                           </pic:cNvPicPr>
@@ -3846,7 +3846,7 @@
                     <a:graphicData uri="http://schemas.openxmlformats.org/drawingml/2006/picture">
                       <pic:pic>
                         <pic:nvPicPr>
-                          <pic:cNvPr descr="/Applications/quarto/share/formats/docx/caution.png" id="34" name="Picture"/>
+                          <pic:cNvPr descr="/Applications/RStudio.app/Contents/Resources/app/quarto/share/formats/docx/caution.png" id="34" name="Picture"/>
                           <pic:cNvPicPr>
                             <a:picLocks noChangeArrowheads="1" noChangeAspect="1"/>
                           </pic:cNvPicPr>
@@ -4070,7 +4070,7 @@
                     <a:graphicData uri="http://schemas.openxmlformats.org/drawingml/2006/picture">
                       <pic:pic>
                         <pic:nvPicPr>
-                          <pic:cNvPr descr="/Applications/quarto/share/formats/docx/note.png" id="37" name="Picture"/>
+                          <pic:cNvPr descr="/Applications/RStudio.app/Contents/Resources/app/quarto/share/formats/docx/note.png" id="37" name="Picture"/>
                           <pic:cNvPicPr>
                             <a:picLocks noChangeArrowheads="1" noChangeAspect="1"/>
                           </pic:cNvPicPr>
@@ -4139,13 +4139,7 @@
               <w:t xml:space="preserve"> </w:t>
             </w:r>
             <w:r>
-              <w:t xml:space="preserve">“</w:t>
-            </w:r>
-            <w:r>
-              <w:t xml:space="preserve">simplest model</w:t>
-            </w:r>
-            <w:r>
-              <w:t xml:space="preserve">”</w:t>
+              <w:t xml:space="preserve">“simplest model”</w:t>
             </w:r>
             <w:r>
               <w:t xml:space="preserve"> </w:t>
@@ -4212,7 +4206,7 @@
                     <a:graphicData uri="http://schemas.openxmlformats.org/drawingml/2006/picture">
                       <pic:pic>
                         <pic:nvPicPr>
-                          <pic:cNvPr descr="/Applications/quarto/share/formats/docx/caution.png" id="39" name="Picture"/>
+                          <pic:cNvPr descr="/Applications/RStudio.app/Contents/Resources/app/quarto/share/formats/docx/caution.png" id="39" name="Picture"/>
                           <pic:cNvPicPr>
                             <a:picLocks noChangeArrowheads="1" noChangeAspect="1"/>
                           </pic:cNvPicPr>
@@ -4476,7 +4470,7 @@
   </w:style>
   <w:style w:styleId="Subtitle" w:type="paragraph">
     <w:name w:val="Subtitle"/>
-    <w:basedOn w:val="Normal"/>
+    <w:basedOn w:val="Title"/>
     <w:next w:val="BodyText"/>
     <w:link w:val="SubtitleChar"/>
     <w:uiPriority w:val="11"/>
@@ -4489,7 +4483,6 @@
     </w:pPr>
     <w:rPr>
       <w:rFonts w:cstheme="majorBidi" w:eastAsiaTheme="majorEastAsia"/>
-      <w:color w:themeColor="text1" w:themeTint="A6" w:val="595959"/>
       <w:spacing w:val="15"/>
       <w:sz w:val="28"/>
       <w:szCs w:val="28"/>
@@ -4542,7 +4535,6 @@
     </w:pPr>
     <w:rPr>
       <w:b/>
-      <w:color w:val="345A8A"/>
       <w:sz w:val="20"/>
       <w:szCs w:val="20"/>
     </w:rPr>

</xml_diff>

<commit_message>
build website to update week 10 files
</commit_message>
<xml_diff>
--- a/docs/activity/week-6-model-selection.docx
+++ b/docs/activity/week-6-model-selection.docx
@@ -202,7 +202,7 @@
                     <a:graphicData uri="http://schemas.openxmlformats.org/drawingml/2006/picture">
                       <pic:pic>
                         <pic:nvPicPr>
-                          <pic:cNvPr descr="/Applications/RStudio.app/Contents/Resources/app/quarto/share/formats/docx/note.png" id="22" name="Picture"/>
+                          <pic:cNvPr descr="/Applications/quarto/share/formats/docx/note.png" id="22" name="Picture"/>
                           <pic:cNvPicPr>
                             <a:picLocks noChangeArrowheads="1" noChangeAspect="1"/>
                           </pic:cNvPicPr>
@@ -420,7 +420,7 @@
                     <a:graphicData uri="http://schemas.openxmlformats.org/drawingml/2006/picture">
                       <pic:pic>
                         <pic:nvPicPr>
-                          <pic:cNvPr descr="/Applications/RStudio.app/Contents/Resources/app/quarto/share/formats/docx/note.png" id="25" name="Picture"/>
+                          <pic:cNvPr descr="/Applications/quarto/share/formats/docx/note.png" id="25" name="Picture"/>
                           <pic:cNvPicPr>
                             <a:picLocks noChangeArrowheads="1" noChangeAspect="1"/>
                           </pic:cNvPicPr>
@@ -1437,7 +1437,7 @@
                     <a:graphicData uri="http://schemas.openxmlformats.org/drawingml/2006/picture">
                       <pic:pic>
                         <pic:nvPicPr>
-                          <pic:cNvPr descr="/Applications/RStudio.app/Contents/Resources/app/quarto/share/formats/docx/caution.png" id="29" name="Picture"/>
+                          <pic:cNvPr descr="/Applications/quarto/share/formats/docx/caution.png" id="29" name="Picture"/>
                           <pic:cNvPicPr>
                             <a:picLocks noChangeArrowheads="1" noChangeAspect="1"/>
                           </pic:cNvPicPr>
@@ -3846,7 +3846,7 @@
                     <a:graphicData uri="http://schemas.openxmlformats.org/drawingml/2006/picture">
                       <pic:pic>
                         <pic:nvPicPr>
-                          <pic:cNvPr descr="/Applications/RStudio.app/Contents/Resources/app/quarto/share/formats/docx/caution.png" id="34" name="Picture"/>
+                          <pic:cNvPr descr="/Applications/quarto/share/formats/docx/caution.png" id="34" name="Picture"/>
                           <pic:cNvPicPr>
                             <a:picLocks noChangeArrowheads="1" noChangeAspect="1"/>
                           </pic:cNvPicPr>
@@ -4070,7 +4070,7 @@
                     <a:graphicData uri="http://schemas.openxmlformats.org/drawingml/2006/picture">
                       <pic:pic>
                         <pic:nvPicPr>
-                          <pic:cNvPr descr="/Applications/RStudio.app/Contents/Resources/app/quarto/share/formats/docx/note.png" id="37" name="Picture"/>
+                          <pic:cNvPr descr="/Applications/quarto/share/formats/docx/note.png" id="37" name="Picture"/>
                           <pic:cNvPicPr>
                             <a:picLocks noChangeArrowheads="1" noChangeAspect="1"/>
                           </pic:cNvPicPr>
@@ -4139,7 +4139,13 @@
               <w:t xml:space="preserve"> </w:t>
             </w:r>
             <w:r>
-              <w:t xml:space="preserve">“simplest model”</w:t>
+              <w:t xml:space="preserve">“</w:t>
+            </w:r>
+            <w:r>
+              <w:t xml:space="preserve">simplest model</w:t>
+            </w:r>
+            <w:r>
+              <w:t xml:space="preserve">”</w:t>
             </w:r>
             <w:r>
               <w:t xml:space="preserve"> </w:t>
@@ -4206,7 +4212,7 @@
                     <a:graphicData uri="http://schemas.openxmlformats.org/drawingml/2006/picture">
                       <pic:pic>
                         <pic:nvPicPr>
-                          <pic:cNvPr descr="/Applications/RStudio.app/Contents/Resources/app/quarto/share/formats/docx/caution.png" id="39" name="Picture"/>
+                          <pic:cNvPr descr="/Applications/quarto/share/formats/docx/caution.png" id="39" name="Picture"/>
                           <pic:cNvPicPr>
                             <a:picLocks noChangeArrowheads="1" noChangeAspect="1"/>
                           </pic:cNvPicPr>
@@ -4470,7 +4476,7 @@
   </w:style>
   <w:style w:styleId="Subtitle" w:type="paragraph">
     <w:name w:val="Subtitle"/>
-    <w:basedOn w:val="Title"/>
+    <w:basedOn w:val="Normal"/>
     <w:next w:val="BodyText"/>
     <w:link w:val="SubtitleChar"/>
     <w:uiPriority w:val="11"/>
@@ -4483,6 +4489,7 @@
     </w:pPr>
     <w:rPr>
       <w:rFonts w:cstheme="majorBidi" w:eastAsiaTheme="majorEastAsia"/>
+      <w:color w:themeColor="text1" w:themeTint="A6" w:val="595959"/>
       <w:spacing w:val="15"/>
       <w:sz w:val="28"/>
       <w:szCs w:val="28"/>
@@ -4535,6 +4542,7 @@
     </w:pPr>
     <w:rPr>
       <w:b/>
+      <w:color w:val="345A8A"/>
       <w:sz w:val="20"/>
       <w:szCs w:val="20"/>
     </w:rPr>

</xml_diff>